<commit_message>
description to prog04 in chapter 5 done
</commit_message>
<xml_diff>
--- a/Chapter 5 - Camera/description/2ora_film_keszites.docx
+++ b/Chapter 5 - Camera/description/2ora_film_keszites.docx
@@ -379,176 +379,6 @@
         </w:rPr>
         <w:br/>
       </w:r>
-      <w:r>
-        <w:rPr>
-          <w:lang w:val="hu-HU"/>
-        </w:rPr>
-        <w:br/>
-      </w:r>
-      <w:r>
-        <w:rPr>
-          <w:i/>
-          <w:lang w:val="hu-HU"/>
-        </w:rPr>
-        <w:t>Részletekre bontás:</w:t>
-      </w:r>
-      <w:r>
-        <w:rPr>
-          <w:i/>
-          <w:lang w:val="hu-HU"/>
-        </w:rPr>
-        <w:br/>
-      </w:r>
-      <w:r>
-        <w:rPr>
-          <w:lang w:val="hu-HU"/>
-        </w:rPr>
-        <w:t xml:space="preserve">- </w:t>
-      </w:r>
-      <w:r>
-        <w:rPr>
-          <w:lang w:val="hu-HU"/>
-        </w:rPr>
-        <w:t>Létrehozni a kapcsolatot a webkamerával az opencv csomag használatával.</w:t>
-      </w:r>
-    </w:p>
-    <w:p>
-      <w:pPr>
-        <w:ind w:left="1440"/>
-        <w:rPr>
-          <w:lang w:val="hu-HU"/>
-        </w:rPr>
-      </w:pPr>
-      <w:r>
-        <w:rPr>
-          <w:lang w:val="hu-HU"/>
-        </w:rPr>
-        <w:t>-</w:t>
-      </w:r>
-      <w:r>
-        <w:rPr>
-          <w:lang w:val="hu-HU"/>
-        </w:rPr>
-        <w:t xml:space="preserve"> </w:t>
-      </w:r>
-      <w:r>
-        <w:rPr>
-          <w:lang w:val="hu-HU"/>
-        </w:rPr>
-        <w:t>Inicializálni egy számlálót, ami számolja hány képet készítettünk.</w:t>
-      </w:r>
-    </w:p>
-    <w:p>
-      <w:pPr>
-        <w:pStyle w:val="ListParagraph"/>
-        <w:ind w:left="1440"/>
-        <w:rPr>
-          <w:lang w:val="hu-HU"/>
-        </w:rPr>
-      </w:pPr>
-      <w:r>
-        <w:rPr>
-          <w:lang w:val="hu-HU"/>
-        </w:rPr>
-        <w:lastRenderedPageBreak/>
-        <w:t xml:space="preserve">- </w:t>
-      </w:r>
-      <w:r>
-        <w:rPr>
-          <w:lang w:val="hu-HU"/>
-        </w:rPr>
-        <w:t>Végtelen ciklusban várni a gombnyomásra, ami triggereli a kép készítését.</w:t>
-      </w:r>
-    </w:p>
-    <w:p>
-      <w:pPr>
-        <w:pStyle w:val="ListParagraph"/>
-        <w:ind w:left="1440"/>
-        <w:rPr>
-          <w:lang w:val="hu-HU"/>
-        </w:rPr>
-      </w:pPr>
-      <w:r>
-        <w:rPr>
-          <w:lang w:val="hu-HU"/>
-        </w:rPr>
-        <w:t xml:space="preserve">- </w:t>
-      </w:r>
-      <w:r>
-        <w:rPr>
-          <w:lang w:val="hu-HU"/>
-        </w:rPr>
-        <w:t>Lementeni a képet a harddiskre a számlálóval ellátott névvel.</w:t>
-      </w:r>
-    </w:p>
-    <w:p>
-      <w:pPr>
-        <w:pStyle w:val="ListParagraph"/>
-        <w:ind w:left="1440"/>
-        <w:rPr>
-          <w:lang w:val="hu-HU"/>
-        </w:rPr>
-      </w:pPr>
-      <w:r>
-        <w:rPr>
-          <w:lang w:val="hu-HU"/>
-        </w:rPr>
-        <w:t xml:space="preserve">- </w:t>
-      </w:r>
-      <w:r>
-        <w:rPr>
-          <w:lang w:val="hu-HU"/>
-        </w:rPr>
-        <w:t>A q billentyű lenyomásával jelezni, hogy befejeztük.</w:t>
-      </w:r>
-    </w:p>
-    <w:p>
-      <w:pPr>
-        <w:pStyle w:val="ListParagraph"/>
-        <w:ind w:left="1440"/>
-        <w:rPr>
-          <w:lang w:val="hu-HU"/>
-        </w:rPr>
-      </w:pPr>
-      <w:r>
-        <w:rPr>
-          <w:lang w:val="hu-HU"/>
-        </w:rPr>
-        <w:t xml:space="preserve">- </w:t>
-      </w:r>
-      <w:r>
-        <w:rPr>
-          <w:lang w:val="hu-HU"/>
-        </w:rPr>
-        <w:t>Bezárni a kapcsolatot a kamerával.</w:t>
-      </w:r>
-    </w:p>
-    <w:p>
-      <w:pPr>
-        <w:pStyle w:val="ListParagraph"/>
-        <w:ind w:left="1440"/>
-        <w:rPr>
-          <w:lang w:val="hu-HU"/>
-        </w:rPr>
-      </w:pPr>
-      <w:r>
-        <w:rPr>
-          <w:lang w:val="hu-HU"/>
-        </w:rPr>
-        <w:t xml:space="preserve">- </w:t>
-      </w:r>
-      <w:r>
-        <w:rPr>
-          <w:lang w:val="hu-HU"/>
-        </w:rPr>
-        <w:t>Videó formátumba alakítani a képeket az ffmpeg paranccsal.</w:t>
-      </w:r>
-      <w:r>
-        <w:rPr>
-          <w:lang w:val="hu-HU"/>
-        </w:rPr>
-        <w:br/>
-      </w:r>
     </w:p>
     <w:p>
       <w:pPr>
@@ -561,15 +391,18 @@
           <w:lang w:val="hu-HU"/>
         </w:rPr>
       </w:pPr>
+      <w:bookmarkStart w:id="0" w:name="_GoBack"/>
       <w:r>
         <w:rPr>
           <w:i/>
           <w:lang w:val="hu-HU"/>
         </w:rPr>
-        <w:t>Elektronika:</w:t>
-      </w:r>
-      <w:r>
-        <w:rPr>
+        <w:t>Részletekre bontás:</w:t>
+      </w:r>
+      <w:bookmarkEnd w:id="0"/>
+      <w:r>
+        <w:rPr>
+          <w:i/>
           <w:lang w:val="hu-HU"/>
         </w:rPr>
         <w:br/>
@@ -584,7 +417,139 @@
         <w:rPr>
           <w:lang w:val="hu-HU"/>
         </w:rPr>
-        <w:t>Legyen a webcam előkészítve.</w:t>
+        <w:t>Létrehozni a kapcsolatot a webkamerával az opencv csomag használatával.</w:t>
+      </w:r>
+    </w:p>
+    <w:p>
+      <w:pPr>
+        <w:ind w:left="1440"/>
+        <w:rPr>
+          <w:lang w:val="hu-HU"/>
+        </w:rPr>
+      </w:pPr>
+      <w:r>
+        <w:rPr>
+          <w:lang w:val="hu-HU"/>
+        </w:rPr>
+        <w:t>-</w:t>
+      </w:r>
+      <w:r>
+        <w:rPr>
+          <w:lang w:val="hu-HU"/>
+        </w:rPr>
+        <w:t xml:space="preserve"> </w:t>
+      </w:r>
+      <w:r>
+        <w:rPr>
+          <w:lang w:val="hu-HU"/>
+        </w:rPr>
+        <w:t>Inicializálni egy számlálót, ami számolja hány képet készítettünk.</w:t>
+      </w:r>
+    </w:p>
+    <w:p>
+      <w:pPr>
+        <w:pStyle w:val="ListParagraph"/>
+        <w:ind w:left="1440"/>
+        <w:rPr>
+          <w:lang w:val="hu-HU"/>
+        </w:rPr>
+      </w:pPr>
+      <w:r>
+        <w:rPr>
+          <w:lang w:val="hu-HU"/>
+        </w:rPr>
+        <w:lastRenderedPageBreak/>
+        <w:t xml:space="preserve">- </w:t>
+      </w:r>
+      <w:r>
+        <w:rPr>
+          <w:lang w:val="hu-HU"/>
+        </w:rPr>
+        <w:t>Végtelen ciklusban várni a gombnyomásra, ami triggereli a kép készítését.</w:t>
+      </w:r>
+    </w:p>
+    <w:p>
+      <w:pPr>
+        <w:pStyle w:val="ListParagraph"/>
+        <w:ind w:left="1440"/>
+        <w:rPr>
+          <w:lang w:val="hu-HU"/>
+        </w:rPr>
+      </w:pPr>
+      <w:r>
+        <w:rPr>
+          <w:lang w:val="hu-HU"/>
+        </w:rPr>
+        <w:t xml:space="preserve">- </w:t>
+      </w:r>
+      <w:r>
+        <w:rPr>
+          <w:lang w:val="hu-HU"/>
+        </w:rPr>
+        <w:t>Lementeni a képet a harddiskre a számlálóval ellátott névvel.</w:t>
+      </w:r>
+    </w:p>
+    <w:p>
+      <w:pPr>
+        <w:pStyle w:val="ListParagraph"/>
+        <w:ind w:left="1440"/>
+        <w:rPr>
+          <w:lang w:val="hu-HU"/>
+        </w:rPr>
+      </w:pPr>
+      <w:r>
+        <w:rPr>
+          <w:lang w:val="hu-HU"/>
+        </w:rPr>
+        <w:t xml:space="preserve">- </w:t>
+      </w:r>
+      <w:r>
+        <w:rPr>
+          <w:lang w:val="hu-HU"/>
+        </w:rPr>
+        <w:t>A q billentyű lenyomásával jelezni, hogy befejeztük.</w:t>
+      </w:r>
+    </w:p>
+    <w:p>
+      <w:pPr>
+        <w:pStyle w:val="ListParagraph"/>
+        <w:ind w:left="1440"/>
+        <w:rPr>
+          <w:lang w:val="hu-HU"/>
+        </w:rPr>
+      </w:pPr>
+      <w:r>
+        <w:rPr>
+          <w:lang w:val="hu-HU"/>
+        </w:rPr>
+        <w:t xml:space="preserve">- </w:t>
+      </w:r>
+      <w:r>
+        <w:rPr>
+          <w:lang w:val="hu-HU"/>
+        </w:rPr>
+        <w:t>Bezárni a kapcsolatot a kamerával.</w:t>
+      </w:r>
+    </w:p>
+    <w:p>
+      <w:pPr>
+        <w:pStyle w:val="ListParagraph"/>
+        <w:ind w:left="1440"/>
+        <w:rPr>
+          <w:lang w:val="hu-HU"/>
+        </w:rPr>
+      </w:pPr>
+      <w:r>
+        <w:rPr>
+          <w:lang w:val="hu-HU"/>
+        </w:rPr>
+        <w:t xml:space="preserve">- </w:t>
+      </w:r>
+      <w:r>
+        <w:rPr>
+          <w:lang w:val="hu-HU"/>
+        </w:rPr>
+        <w:t>Videó formátumba alakítani a képeket az ffmpeg paranccsal.</w:t>
       </w:r>
       <w:r>
         <w:rPr>
@@ -609,7 +574,7 @@
           <w:i/>
           <w:lang w:val="hu-HU"/>
         </w:rPr>
-        <w:t>Kód:</w:t>
+        <w:t>Elektronika:</w:t>
       </w:r>
       <w:r>
         <w:rPr>
@@ -621,76 +586,16 @@
         <w:rPr>
           <w:lang w:val="hu-HU"/>
         </w:rPr>
-        <w:t>- teszteljük le a kamera működését avval, hogy kiolvasunk képet belőle és ábrázoljuk.</w:t>
-      </w:r>
-      <w:r>
-        <w:rPr>
-          <w:lang w:val="hu-HU"/>
-        </w:rPr>
-        <w:br/>
-        <w:t>- gyakoroljuk a kép elmentését a cv2.imwrite paranccsal.</w:t>
-      </w:r>
-      <w:r>
-        <w:rPr>
-          <w:lang w:val="hu-HU"/>
-        </w:rPr>
-        <w:br/>
-        <w:t>- gyakoroljuk, hogyan lehet a fájl neveket kinyomtatni printtel, pl. Hogy a minden ciklusban változó szám megjelenyjen a névben de 3 jegyű számként:</w:t>
-      </w:r>
-      <w:r>
-        <w:rPr>
-          <w:lang w:val="hu-HU"/>
-        </w:rPr>
-        <w:br/>
-      </w:r>
-      <w:r>
-        <w:rPr>
-          <w:lang w:val="hu-HU"/>
-        </w:rPr>
-        <w:br/>
-      </w:r>
-      <w:r>
-        <w:rPr>
-          <w:rFonts w:ascii="Courier New" w:hAnsi="Courier New" w:cs="Courier New"/>
-          <w:lang w:val="hu-HU"/>
-        </w:rPr>
-        <w:t>print(f'nframe = {nframe:03d}')</w:t>
-      </w:r>
-      <w:r>
-        <w:rPr>
-          <w:rFonts w:ascii="Courier New" w:hAnsi="Courier New" w:cs="Courier New"/>
-          <w:lang w:val="hu-HU"/>
-        </w:rPr>
-        <w:br/>
-      </w:r>
-      <w:r>
-        <w:rPr>
-          <w:lang w:val="hu-HU"/>
-        </w:rPr>
-        <w:br/>
-      </w:r>
-      <w:r>
-        <w:rPr>
-          <w:lang w:val="hu-HU"/>
-        </w:rPr>
-        <w:t>- vegyük át a következő kód részlet jelentését:</w:t>
-      </w:r>
-      <w:r>
-        <w:rPr>
-          <w:lang w:val="hu-HU"/>
-        </w:rPr>
-        <w:br/>
-      </w:r>
-      <w:r>
-        <w:rPr>
-          <w:rFonts w:ascii="Courier New" w:hAnsi="Courier New" w:cs="Courier New"/>
-          <w:lang w:val="hu-HU"/>
-        </w:rPr>
-        <w:t>subprocess.call('ffmpeg -r 1 -i animation/frame%03d.jpg -qscale 1 animation.mp4')</w:t>
-      </w:r>
-      <w:r>
-        <w:rPr>
-          <w:rFonts w:ascii="Courier New" w:hAnsi="Courier New" w:cs="Courier New"/>
+        <w:t xml:space="preserve">- </w:t>
+      </w:r>
+      <w:r>
+        <w:rPr>
+          <w:lang w:val="hu-HU"/>
+        </w:rPr>
+        <w:t>Legyen a webcam előkészítve.</w:t>
+      </w:r>
+      <w:r>
+        <w:rPr>
           <w:lang w:val="hu-HU"/>
         </w:rPr>
         <w:br/>
@@ -712,23 +617,88 @@
           <w:i/>
           <w:lang w:val="hu-HU"/>
         </w:rPr>
-        <w:t>Tesztelés:</w:t>
+        <w:t>Kód:</w:t>
       </w:r>
       <w:r>
         <w:rPr>
           <w:lang w:val="hu-HU"/>
         </w:rPr>
         <w:br/>
-        <w:t xml:space="preserve">- teszteljük a </w:t>
-      </w:r>
-      <w:r>
-        <w:rPr>
-          <w:lang w:val="hu-HU"/>
-        </w:rPr>
-        <w:t>kamerák működését.</w:t>
-      </w:r>
-      <w:r>
-        <w:rPr>
+      </w:r>
+      <w:r>
+        <w:rPr>
+          <w:lang w:val="hu-HU"/>
+        </w:rPr>
+        <w:t>- teszteljük le a kamera működését avval, hogy kiolvasunk képet belőle és ábrázoljuk.</w:t>
+      </w:r>
+      <w:r>
+        <w:rPr>
+          <w:lang w:val="hu-HU"/>
+        </w:rPr>
+        <w:br/>
+        <w:t>- gyakoroljuk a kép elmentését a cv2.imwrite paranccsal.</w:t>
+      </w:r>
+      <w:r>
+        <w:rPr>
+          <w:lang w:val="hu-HU"/>
+        </w:rPr>
+        <w:br/>
+        <w:t>- gyakoroljuk, hogyan lehet a fájl neveket kinyomtatni printtel, pl. Hogy a minden ciklusban változó szám megjelenyjen a névben de 3 jegyű számként:</w:t>
+      </w:r>
+      <w:r>
+        <w:rPr>
+          <w:lang w:val="hu-HU"/>
+        </w:rPr>
+        <w:br/>
+      </w:r>
+      <w:r>
+        <w:rPr>
+          <w:lang w:val="hu-HU"/>
+        </w:rPr>
+        <w:br/>
+      </w:r>
+      <w:r>
+        <w:rPr>
+          <w:rFonts w:ascii="Courier New" w:hAnsi="Courier New" w:cs="Courier New"/>
+          <w:lang w:val="hu-HU"/>
+        </w:rPr>
+        <w:t>print(f'nframe = {nframe:03d}')</w:t>
+      </w:r>
+      <w:r>
+        <w:rPr>
+          <w:rFonts w:ascii="Courier New" w:hAnsi="Courier New" w:cs="Courier New"/>
+          <w:lang w:val="hu-HU"/>
+        </w:rPr>
+        <w:br/>
+      </w:r>
+      <w:r>
+        <w:rPr>
+          <w:lang w:val="hu-HU"/>
+        </w:rPr>
+        <w:br/>
+      </w:r>
+      <w:r>
+        <w:rPr>
+          <w:lang w:val="hu-HU"/>
+        </w:rPr>
+        <w:t>- vegyük át a következő kód részlet jelentését:</w:t>
+      </w:r>
+      <w:r>
+        <w:rPr>
+          <w:lang w:val="hu-HU"/>
+        </w:rPr>
+        <w:br/>
+      </w:r>
+      <w:r>
+        <w:rPr>
+          <w:rFonts w:ascii="Courier New" w:hAnsi="Courier New" w:cs="Courier New"/>
+          <w:lang w:val="hu-HU"/>
+        </w:rPr>
+        <w:t>subprocess.call('ffmpeg -r 1 -i animation/frame%03d.jpg -qscale 1 animation.mp4')</w:t>
+      </w:r>
+      <w:r>
+        <w:rPr>
+          <w:rFonts w:ascii="Courier New" w:hAnsi="Courier New" w:cs="Courier New"/>
           <w:lang w:val="hu-HU"/>
         </w:rPr>
         <w:br/>
@@ -750,6 +720,44 @@
           <w:i/>
           <w:lang w:val="hu-HU"/>
         </w:rPr>
+        <w:t>Tesztelés:</w:t>
+      </w:r>
+      <w:r>
+        <w:rPr>
+          <w:lang w:val="hu-HU"/>
+        </w:rPr>
+        <w:br/>
+        <w:t xml:space="preserve">- teszteljük a </w:t>
+      </w:r>
+      <w:r>
+        <w:rPr>
+          <w:lang w:val="hu-HU"/>
+        </w:rPr>
+        <w:t>kamerák működését.</w:t>
+      </w:r>
+      <w:r>
+        <w:rPr>
+          <w:lang w:val="hu-HU"/>
+        </w:rPr>
+        <w:br/>
+      </w:r>
+    </w:p>
+    <w:p>
+      <w:pPr>
+        <w:pStyle w:val="ListParagraph"/>
+        <w:numPr>
+          <w:ilvl w:val="1"/>
+          <w:numId w:val="1"/>
+        </w:numPr>
+        <w:rPr>
+          <w:lang w:val="hu-HU"/>
+        </w:rPr>
+      </w:pPr>
+      <w:r>
+        <w:rPr>
+          <w:i/>
+          <w:lang w:val="hu-HU"/>
+        </w:rPr>
         <w:t>Fejlesztés:</w:t>
       </w:r>
       <w:r>
@@ -814,8 +822,6 @@
           <w:lang w:val="hu-HU"/>
         </w:rPr>
       </w:pPr>
-      <w:bookmarkStart w:id="0" w:name="_GoBack"/>
-      <w:bookmarkEnd w:id="0"/>
     </w:p>
     <w:p>
       <w:pPr>

</xml_diff>